<commit_message>
cameras, stereo etc etc
</commit_message>
<xml_diff>
--- a/2021_2022/Schedule/schedule2021-v1.docx
+++ b/2021_2022/Schedule/schedule2021-v1.docx
@@ -17,7 +17,7 @@
           <w:sz w:val="40"/>
           <w:szCs w:val="40"/>
         </w:rPr>
-        <w:t xml:space="preserve">Tentative </w:t>
+        <w:t>Schedule VIP-2</w:t>
       </w:r>
       <w:r>
         <w:rPr>
@@ -25,7 +25,7 @@
           <w:sz w:val="40"/>
           <w:szCs w:val="40"/>
         </w:rPr>
-        <w:t>Schedule VIP-2</w:t>
+        <w:t>02</w:t>
       </w:r>
       <w:r>
         <w:rPr>
@@ -33,7 +33,7 @@
           <w:sz w:val="40"/>
           <w:szCs w:val="40"/>
         </w:rPr>
-        <w:t>02</w:t>
+        <w:t>1</w:t>
       </w:r>
       <w:r>
         <w:rPr>
@@ -41,7 +41,7 @@
           <w:sz w:val="40"/>
           <w:szCs w:val="40"/>
         </w:rPr>
-        <w:t>1</w:t>
+        <w:t xml:space="preserve"> v. </w:t>
       </w:r>
       <w:r>
         <w:rPr>
@@ -49,7 +49,7 @@
           <w:sz w:val="40"/>
           <w:szCs w:val="40"/>
         </w:rPr>
-        <w:t xml:space="preserve"> v. </w:t>
+        <w:t>1</w:t>
       </w:r>
       <w:r>
         <w:rPr>
@@ -57,7 +57,7 @@
           <w:sz w:val="40"/>
           <w:szCs w:val="40"/>
         </w:rPr>
-        <w:t>13</w:t>
+        <w:t>/</w:t>
       </w:r>
       <w:r>
         <w:rPr>
@@ -65,7 +65,7 @@
           <w:sz w:val="40"/>
           <w:szCs w:val="40"/>
         </w:rPr>
-        <w:t>/</w:t>
+        <w:t>1</w:t>
       </w:r>
       <w:r>
         <w:rPr>
@@ -73,15 +73,7 @@
           <w:sz w:val="40"/>
           <w:szCs w:val="40"/>
         </w:rPr>
-        <w:t>1</w:t>
-      </w:r>
-      <w:r>
-        <w:rPr>
-          <w:color w:val="0070C0"/>
-          <w:sz w:val="40"/>
-          <w:szCs w:val="40"/>
-        </w:rPr>
-        <w:t>1</w:t>
+        <w:t>2</w:t>
       </w:r>
     </w:p>
     <w:p>
@@ -3714,7 +3706,7 @@
           <w:sz w:val="20"/>
           <w:szCs w:val="20"/>
         </w:rPr>
-        <w:t>0</w:t>
+        <w:t>2</w:t>
       </w:r>
       <w:r>
         <w:rPr>
@@ -3797,7 +3789,7 @@
           <w:sz w:val="20"/>
           <w:szCs w:val="20"/>
         </w:rPr>
-        <w:t>0</w:t>
+        <w:t>2</w:t>
       </w:r>
       <w:r>
         <w:rPr>
@@ -3814,7 +3806,7 @@
           <w:sz w:val="20"/>
           <w:szCs w:val="20"/>
         </w:rPr>
-        <w:t>19</w:t>
+        <w:t>21</w:t>
       </w:r>
       <w:r>
         <w:rPr>

</xml_diff>